<commit_message>
Add week 2 materials
</commit_message>
<xml_diff>
--- a/syllabus/2026_01_25_syllabus_ggs416.docx
+++ b/syllabus/2026_01_25_syllabus_ggs416.docx
@@ -1008,21 +1008,7 @@
         <w:rPr>
           <w:rFonts w:ascii="Times New Roman" w:hAnsi="Times New Roman" w:cs="Times New Roman"/>
         </w:rPr>
-        <w:t>software (</w:t>
-      </w:r>
-      <w:proofErr w:type="spellStart"/>
-      <w:r>
-        <w:rPr>
-          <w:rFonts w:ascii="Times New Roman" w:hAnsi="Times New Roman" w:cs="Times New Roman"/>
-        </w:rPr>
-        <w:t>Jupyter</w:t>
-      </w:r>
-      <w:proofErr w:type="spellEnd"/>
-      <w:r>
-        <w:rPr>
-          <w:rFonts w:ascii="Times New Roman" w:hAnsi="Times New Roman" w:cs="Times New Roman"/>
-        </w:rPr>
-        <w:t xml:space="preserve"> Notebooks, GitHub etc.).</w:t>
+        <w:t>software (Jupyter Notebooks, GitHub etc.).</w:t>
       </w:r>
     </w:p>
     <w:p>
@@ -1162,23 +1148,7 @@
           <w:rFonts w:ascii="Times New Roman" w:hAnsi="Times New Roman" w:cs="Times New Roman"/>
           <w:lang w:val="en-US"/>
         </w:rPr>
-        <w:t xml:space="preserve"> (with content going up weekly). Affiliated Google </w:t>
-      </w:r>
-      <w:proofErr w:type="spellStart"/>
-      <w:r>
-        <w:rPr>
-          <w:rFonts w:ascii="Times New Roman" w:hAnsi="Times New Roman" w:cs="Times New Roman"/>
-          <w:lang w:val="en-US"/>
-        </w:rPr>
-        <w:t>Colab</w:t>
-      </w:r>
-      <w:proofErr w:type="spellEnd"/>
-      <w:r>
-        <w:rPr>
-          <w:rFonts w:ascii="Times New Roman" w:hAnsi="Times New Roman" w:cs="Times New Roman"/>
-          <w:lang w:val="en-US"/>
-        </w:rPr>
-        <w:t xml:space="preserve"> notebooks can be run via a web browser. Thus, all documents, notes </w:t>
+        <w:t xml:space="preserve"> (with content going up weekly). Affiliated Google Colab notebooks can be run via a web browser. Thus, all documents, notes </w:t>
       </w:r>
       <w:r>
         <w:rPr>
@@ -2086,25 +2056,7 @@
           <w:sz w:val="22"/>
           <w:szCs w:val="22"/>
         </w:rPr>
-        <w:t xml:space="preserve">heck out Al </w:t>
-      </w:r>
-      <w:proofErr w:type="spellStart"/>
-      <w:r>
-        <w:rPr>
-          <w:rFonts w:ascii="Times New Roman" w:hAnsi="Times New Roman" w:cs="Times New Roman"/>
-          <w:sz w:val="22"/>
-          <w:szCs w:val="22"/>
-        </w:rPr>
-        <w:t>Sweigart’s</w:t>
-      </w:r>
-      <w:proofErr w:type="spellEnd"/>
-      <w:r>
-        <w:rPr>
-          <w:rFonts w:ascii="Times New Roman" w:hAnsi="Times New Roman" w:cs="Times New Roman"/>
-          <w:sz w:val="22"/>
-          <w:szCs w:val="22"/>
-        </w:rPr>
-        <w:t xml:space="preserve"> </w:t>
+        <w:t xml:space="preserve">heck out Al Sweigart’s </w:t>
       </w:r>
       <w:hyperlink r:id="rId12" w:history="1">
         <w:r>
@@ -2691,29 +2643,7 @@
           <w:sz w:val="22"/>
           <w:szCs w:val="22"/>
         </w:rPr>
-        <w:t xml:space="preserve">Copy and paste any error messages into a search engine (e.g., Google) or </w:t>
-      </w:r>
-      <w:proofErr w:type="spellStart"/>
-      <w:r>
-        <w:rPr>
-          <w:rFonts w:ascii="Times New Roman" w:hAnsi="Times New Roman" w:cs="Times New Roman"/>
-          <w:b w:val="0"/>
-          <w:bCs w:val="0"/>
-          <w:sz w:val="22"/>
-          <w:szCs w:val="22"/>
-        </w:rPr>
-        <w:t>GenAI</w:t>
-      </w:r>
-      <w:proofErr w:type="spellEnd"/>
-      <w:r>
-        <w:rPr>
-          <w:rFonts w:ascii="Times New Roman" w:hAnsi="Times New Roman" w:cs="Times New Roman"/>
-          <w:b w:val="0"/>
-          <w:bCs w:val="0"/>
-          <w:sz w:val="22"/>
-          <w:szCs w:val="22"/>
-        </w:rPr>
-        <w:t xml:space="preserve">. Someone else will already have had the same problem, so investigate how other researchers solved similar </w:t>
+        <w:t xml:space="preserve">Copy and paste any error messages into a search engine (e.g., Google) or GenAI. Someone else will already have had the same problem, so investigate how other researchers solved similar </w:t>
       </w:r>
       <w:r>
         <w:rPr>
@@ -2954,9 +2884,8 @@
           <w:sz w:val="22"/>
           <w:szCs w:val="22"/>
         </w:rPr>
-        <w:t>Either (</w:t>
-      </w:r>
-      <w:proofErr w:type="spellStart"/>
+        <w:t xml:space="preserve">Either (i) a 10% improvement in a sporting activity or (ii) at least </w:t>
+      </w:r>
       <w:r>
         <w:rPr>
           <w:rFonts w:ascii="Times New Roman" w:hAnsi="Times New Roman" w:cs="Times New Roman"/>
@@ -2965,9 +2894,8 @@
           <w:sz w:val="22"/>
           <w:szCs w:val="22"/>
         </w:rPr>
-        <w:t>i</w:t>
-      </w:r>
-      <w:proofErr w:type="spellEnd"/>
+        <w:t>six</w:t>
+      </w:r>
       <w:r>
         <w:rPr>
           <w:rFonts w:ascii="Times New Roman" w:hAnsi="Times New Roman" w:cs="Times New Roman"/>
@@ -2976,7 +2904,7 @@
           <w:sz w:val="22"/>
           <w:szCs w:val="22"/>
         </w:rPr>
-        <w:t xml:space="preserve">) a 10% improvement in a sporting activity or (ii) at least </w:t>
+        <w:t xml:space="preserve"> nature walks </w:t>
       </w:r>
       <w:r>
         <w:rPr>
@@ -2986,7 +2914,7 @@
           <w:sz w:val="22"/>
           <w:szCs w:val="22"/>
         </w:rPr>
-        <w:t>six</w:t>
+        <w:t xml:space="preserve">over the semester </w:t>
       </w:r>
       <w:r>
         <w:rPr>
@@ -2996,49 +2924,7 @@
           <w:sz w:val="22"/>
           <w:szCs w:val="22"/>
         </w:rPr>
-        <w:t xml:space="preserve"> nature walks </w:t>
-      </w:r>
-      <w:r>
-        <w:rPr>
-          <w:rFonts w:ascii="Times New Roman" w:hAnsi="Times New Roman" w:cs="Times New Roman"/>
-          <w:b w:val="0"/>
-          <w:bCs w:val="0"/>
-          <w:sz w:val="22"/>
-          <w:szCs w:val="22"/>
-        </w:rPr>
-        <w:t xml:space="preserve">over the semester </w:t>
-      </w:r>
-      <w:r>
-        <w:rPr>
-          <w:rFonts w:ascii="Times New Roman" w:hAnsi="Times New Roman" w:cs="Times New Roman"/>
-          <w:b w:val="0"/>
-          <w:bCs w:val="0"/>
-          <w:sz w:val="22"/>
-          <w:szCs w:val="22"/>
-        </w:rPr>
-        <w:t>of 45 minutes. To be eligible for (</w:t>
-      </w:r>
-      <w:proofErr w:type="spellStart"/>
-      <w:r>
-        <w:rPr>
-          <w:rFonts w:ascii="Times New Roman" w:hAnsi="Times New Roman" w:cs="Times New Roman"/>
-          <w:b w:val="0"/>
-          <w:bCs w:val="0"/>
-          <w:sz w:val="22"/>
-          <w:szCs w:val="22"/>
-        </w:rPr>
-        <w:t>i</w:t>
-      </w:r>
-      <w:proofErr w:type="spellEnd"/>
-      <w:r>
-        <w:rPr>
-          <w:rFonts w:ascii="Times New Roman" w:hAnsi="Times New Roman" w:cs="Times New Roman"/>
-          <w:b w:val="0"/>
-          <w:bCs w:val="0"/>
-          <w:sz w:val="22"/>
-          <w:szCs w:val="22"/>
-        </w:rPr>
-        <w:t>) you need to post starting and ending evidence</w:t>
+        <w:t>of 45 minutes. To be eligible for (i) you need to post starting and ending evidence</w:t>
       </w:r>
       <w:r>
         <w:rPr>
@@ -3284,6 +3170,14 @@
           <w:sz w:val="22"/>
           <w:szCs w:val="22"/>
         </w:rPr>
+        <w:t xml:space="preserve">STUDENT </w:t>
+      </w:r>
+      <w:r>
+        <w:rPr>
+          <w:rFonts w:ascii="Times New Roman" w:hAnsi="Times New Roman" w:cs="Times New Roman"/>
+          <w:sz w:val="22"/>
+          <w:szCs w:val="22"/>
+        </w:rPr>
         <w:t>AI USE POLICY</w:t>
       </w:r>
     </w:p>
@@ -3309,7 +3203,7 @@
           <w:sz w:val="22"/>
           <w:szCs w:val="22"/>
         </w:rPr>
-        <w:t xml:space="preserve">This class recognizes the increasing role that AI tools play in everyday life. Consistent with the GMU AI Guidelines for Instructors and University academic integrity expectations, you are expected to use </w:t>
+        <w:t xml:space="preserve">This class recognizes the increasing role that AI tools play in everyday life. Consistent with the GMU AI Guidelines for </w:t>
       </w:r>
       <w:r>
         <w:rPr>
@@ -3319,8 +3213,28 @@
           <w:sz w:val="22"/>
           <w:szCs w:val="22"/>
         </w:rPr>
+        <w:t>Students</w:t>
+      </w:r>
+      <w:r>
+        <w:rPr>
+          <w:rFonts w:ascii="Times New Roman" w:hAnsi="Times New Roman" w:cs="Times New Roman"/>
+          <w:b w:val="0"/>
+          <w:bCs w:val="0"/>
+          <w:sz w:val="22"/>
+          <w:szCs w:val="22"/>
+        </w:rPr>
+        <w:t xml:space="preserve"> and University academic integrity expectations, you are expected to use AI </w:t>
+      </w:r>
+      <w:r>
+        <w:rPr>
+          <w:rFonts w:ascii="Times New Roman" w:hAnsi="Times New Roman" w:cs="Times New Roman"/>
+          <w:b w:val="0"/>
+          <w:bCs w:val="0"/>
+          <w:sz w:val="22"/>
+          <w:szCs w:val="22"/>
+        </w:rPr>
         <w:lastRenderedPageBreak/>
-        <w:t xml:space="preserve">AI tools responsibly, transparently, and in ways that support your own learning and the course learning outcomes. </w:t>
+        <w:t xml:space="preserve">tools responsibly, transparently, and in ways that support your own learning and the course learning outcomes. </w:t>
       </w:r>
       <w:r>
         <w:rPr>
@@ -3419,29 +3333,7 @@
           <w:sz w:val="22"/>
           <w:szCs w:val="22"/>
         </w:rPr>
-        <w:t xml:space="preserve">Students must use their </w:t>
-      </w:r>
-      <w:proofErr w:type="spellStart"/>
-      <w:r>
-        <w:rPr>
-          <w:rFonts w:ascii="Times New Roman" w:hAnsi="Times New Roman" w:cs="Times New Roman"/>
-          <w:b w:val="0"/>
-          <w:bCs w:val="0"/>
-          <w:sz w:val="22"/>
-          <w:szCs w:val="22"/>
-        </w:rPr>
-        <w:t>MasonLive</w:t>
-      </w:r>
-      <w:proofErr w:type="spellEnd"/>
-      <w:r>
-        <w:rPr>
-          <w:rFonts w:ascii="Times New Roman" w:hAnsi="Times New Roman" w:cs="Times New Roman"/>
-          <w:b w:val="0"/>
-          <w:bCs w:val="0"/>
-          <w:sz w:val="22"/>
-          <w:szCs w:val="22"/>
-        </w:rPr>
-        <w:t xml:space="preserve"> email account to receive important University information, including messages related to this class. See </w:t>
+        <w:t xml:space="preserve">Students must use their MasonLive email account to receive important University information, including messages related to this class. See </w:t>
       </w:r>
       <w:hyperlink w:history="1">
         <w:r>
@@ -5299,7 +5191,6 @@
                 <w:lang w:val="en-US"/>
               </w:rPr>
             </w:pPr>
-            <w:proofErr w:type="spellStart"/>
             <w:r>
               <w:rPr>
                 <w:kern w:val="24"/>
@@ -5307,17 +5198,7 @@
                 <w:szCs w:val="20"/>
                 <w:lang w:val="en-US"/>
               </w:rPr>
-              <w:t>Jupyter</w:t>
-            </w:r>
-            <w:proofErr w:type="spellEnd"/>
-            <w:r>
-              <w:rPr>
-                <w:kern w:val="24"/>
-                <w:sz w:val="20"/>
-                <w:szCs w:val="20"/>
-                <w:lang w:val="en-US"/>
-              </w:rPr>
-              <w:t xml:space="preserve"> notebooks</w:t>
+              <w:t>Jupyter notebooks</w:t>
             </w:r>
             <w:r>
               <w:rPr>

</xml_diff>